<commit_message>
Update test resources and improve handling of cnfStyle
Updated several test resource files and enhanced the cnfStyle attribute handling in Stringifier. Changed file paths for template loading in DefaultTests and made minor adjustments to test content and formatting.
</commit_message>
<xml_diff>
--- a/test/sources/CustomCommentProcessorTest.docx
+++ b/test/sources/CustomCommentProcessorTest.docx
@@ -1,73 +1,39 @@
 
 <file path=word/document.xml><?xml version="1.0" encoding="utf-8"?>
-<w:document xmlns:wpc="http://schemas.microsoft.com/office/word/2010/wordprocessingCanvas" xmlns:cx="http://schemas.microsoft.com/office/drawing/2014/chartex" xmlns:cx1="http://schemas.microsoft.com/office/drawing/2015/9/8/chartex" xmlns:cx2="http://schemas.microsoft.com/office/drawing/2015/10/21/chartex" xmlns:cx3="http://schemas.microsoft.com/office/drawing/2016/5/9/chartex" xmlns:cx4="http://schemas.microsoft.com/office/drawing/2016/5/10/chartex" xmlns:cx5="http://schemas.microsoft.com/office/drawing/2016/5/11/chartex" xmlns:cx6="http://schemas.microsoft.com/office/drawing/2016/5/12/chartex" xmlns:cx7="http://schemas.microsoft.com/office/drawing/2016/5/13/chartex" xmlns:cx8="http://schemas.microsoft.com/office/drawing/2016/5/14/chartex" xmlns:mc="http://schemas.openxmlformats.org/markup-compatibility/2006" xmlns:aink="http://schemas.microsoft.com/office/drawing/2016/ink" xmlns:am3d="http://schemas.microsoft.com/office/drawing/2017/model3d" xmlns:o="urn:schemas-microsoft-com:office:office" xmlns:oel="http://schemas.microsoft.com/office/2019/extlst" xmlns:r="http://schemas.openxmlformats.org/officeDocument/2006/relationships" xmlns:m="http://schemas.openxmlformats.org/officeDocument/2006/math" xmlns:v="urn:schemas-microsoft-com:vml" xmlns:wp14="http://schemas.microsoft.com/office/word/2010/wordprocessingDrawing" xmlns:wp="http://schemas.openxmlformats.org/drawingml/2006/wordprocessingDrawing" xmlns:w10="urn:schemas-microsoft-com:office:word" xmlns:w="http://schemas.openxmlformats.org/wordprocessingml/2006/main" xmlns:w14="http://schemas.microsoft.com/office/word/2010/wordml" xmlns:w15="http://schemas.microsoft.com/office/word/2012/wordml" xmlns:w16cex="http://schemas.microsoft.com/office/word/2018/wordml/cex" xmlns:w16cid="http://schemas.microsoft.com/office/word/2016/wordml/cid" xmlns:w16="http://schemas.microsoft.com/office/word/2018/wordml" xmlns:w16sdtdh="http://schemas.microsoft.com/office/word/2020/wordml/sdtdatahash" xmlns:w16se="http://schemas.microsoft.com/office/word/2015/wordml/symex" xmlns:wpg="http://schemas.microsoft.com/office/word/2010/wordprocessingGroup" xmlns:wpi="http://schemas.microsoft.com/office/word/2010/wordprocessingInk" xmlns:wne="http://schemas.microsoft.com/office/word/2006/wordml" xmlns:wps="http://schemas.microsoft.com/office/word/2010/wordprocessingShape" mc:Ignorable="w14 w15 w16se w16cid w16 w16cex w16sdtdh wp14">
+<w:document xmlns:wpc="http://schemas.microsoft.com/office/word/2010/wordprocessingCanvas" xmlns:cx="http://schemas.microsoft.com/office/drawing/2014/chartex" xmlns:cx1="http://schemas.microsoft.com/office/drawing/2015/9/8/chartex" xmlns:cx2="http://schemas.microsoft.com/office/drawing/2015/10/21/chartex" xmlns:cx3="http://schemas.microsoft.com/office/drawing/2016/5/9/chartex" xmlns:cx4="http://schemas.microsoft.com/office/drawing/2016/5/10/chartex" xmlns:cx5="http://schemas.microsoft.com/office/drawing/2016/5/11/chartex" xmlns:cx6="http://schemas.microsoft.com/office/drawing/2016/5/12/chartex" xmlns:cx7="http://schemas.microsoft.com/office/drawing/2016/5/13/chartex" xmlns:cx8="http://schemas.microsoft.com/office/drawing/2016/5/14/chartex" xmlns:mc="http://schemas.openxmlformats.org/markup-compatibility/2006" xmlns:aink="http://schemas.microsoft.com/office/drawing/2016/ink" xmlns:am3d="http://schemas.microsoft.com/office/drawing/2017/model3d" xmlns:o="urn:schemas-microsoft-com:office:office" xmlns:oel="http://schemas.microsoft.com/office/2019/extlst" xmlns:r="http://schemas.openxmlformats.org/officeDocument/2006/relationships" xmlns:m="http://schemas.openxmlformats.org/officeDocument/2006/math" xmlns:v="urn:schemas-microsoft-com:vml" xmlns:wp14="http://schemas.microsoft.com/office/word/2010/wordprocessingDrawing" xmlns:wp="http://schemas.openxmlformats.org/drawingml/2006/wordprocessingDrawing" xmlns:w10="urn:schemas-microsoft-com:office:word" xmlns:w="http://schemas.openxmlformats.org/wordprocessingml/2006/main" xmlns:w14="http://schemas.microsoft.com/office/word/2010/wordml" xmlns:w15="http://schemas.microsoft.com/office/word/2012/wordml" xmlns:w16cex="http://schemas.microsoft.com/office/word/2018/wordml/cex" xmlns:w16cid="http://schemas.microsoft.com/office/word/2016/wordml/cid" xmlns:w16="http://schemas.microsoft.com/office/word/2018/wordml" xmlns:w16du="http://schemas.microsoft.com/office/word/2023/wordml/word16du" xmlns:w16sdtdh="http://schemas.microsoft.com/office/word/2020/wordml/sdtdatahash" xmlns:w16se="http://schemas.microsoft.com/office/word/2015/wordml/symex" xmlns:wpg="http://schemas.microsoft.com/office/word/2010/wordprocessingGroup" xmlns:wpi="http://schemas.microsoft.com/office/word/2010/wordprocessingInk" xmlns:wne="http://schemas.microsoft.com/office/word/2006/wordml" xmlns:wps="http://schemas.microsoft.com/office/word/2010/wordprocessingShape" mc:Ignorable="w14 w15 w16se w16cid w16 w16cex w16sdtdh w16du wp14">
   <w:body>
     <w:p>
       <w:pPr>
-        <w:pStyle w:val="berschrift"/>
-        <w:rPr>
-          <w:rFonts w:hint="eastAsia"/>
-        </w:rPr>
+        <w:pStyle w:val="Titre1"/>
       </w:pPr>
       <w:r>
-        <w:t xml:space="preserve">Custom </w:t>
-      </w:r>
-      <w:proofErr w:type="spellStart"/>
-      <w:r>
-        <w:t>CommentProcessor</w:t>
-      </w:r>
-      <w:proofErr w:type="spellEnd"/>
-      <w:r>
-        <w:t xml:space="preserve"> Test</w:t>
+        <w:t>Custom Comment</w:t>
+      </w:r>
+      <w:r>
+        <w:t xml:space="preserve"> </w:t>
+      </w:r>
+      <w:r>
+        <w:t>Processor Test</w:t>
       </w:r>
     </w:p>
     <w:p>
-      <w:pPr>
-        <w:pStyle w:val="Corpsdetexte"/>
-        <w:rPr>
-          <w:rFonts w:hint="eastAsia"/>
-        </w:rPr>
-      </w:pPr>
       <w:bookmarkStart w:id="0" w:name="__DdeLink__8_471475923"/>
       <w:bookmarkEnd w:id="0"/>
       <w:r>
-        <w:t xml:space="preserve">This </w:t>
-      </w:r>
-      <w:proofErr w:type="spellStart"/>
-      <w:r>
-        <w:t>paragraph</w:t>
-      </w:r>
-      <w:proofErr w:type="spellEnd"/>
+        <w:t xml:space="preserve">This paragraph </w:t>
+      </w:r>
+      <w:commentRangeStart w:id="1"/>
+      <w:r>
+        <w:t>should be</w:t>
+      </w:r>
       <w:r>
         <w:t xml:space="preserve"> </w:t>
       </w:r>
-      <w:commentRangeStart w:id="1"/>
-      <w:proofErr w:type="spellStart"/>
-      <w:r>
-        <w:t>should</w:t>
-      </w:r>
-      <w:proofErr w:type="spellEnd"/>
-      <w:r>
-        <w:t xml:space="preserve"> </w:t>
-      </w:r>
-      <w:proofErr w:type="spellStart"/>
-      <w:r>
-        <w:t>be</w:t>
-      </w:r>
-      <w:proofErr w:type="spellEnd"/>
-      <w:r>
-        <w:t xml:space="preserve"> </w:t>
-      </w:r>
-      <w:proofErr w:type="spellStart"/>
       <w:r>
         <w:t>visited</w:t>
       </w:r>
       <w:commentRangeEnd w:id="1"/>
-      <w:proofErr w:type="spellEnd"/>
-      <w:r>
-        <w:rPr>
-          <w:rStyle w:val="Marquedecommentaire"/>
-        </w:rPr>
+      <w:r>
         <w:commentReference w:id="1"/>
       </w:r>
       <w:r>
@@ -75,85 +41,26 @@
       </w:r>
     </w:p>
     <w:p>
-      <w:pPr>
-        <w:pStyle w:val="Corpsdetexte"/>
-        <w:rPr>
-          <w:rFonts w:hint="eastAsia"/>
-        </w:rPr>
-      </w:pPr>
-      <w:r>
-        <w:t xml:space="preserve">This </w:t>
-      </w:r>
-      <w:proofErr w:type="spellStart"/>
-      <w:r>
-        <w:t>paragraph</w:t>
-      </w:r>
-      <w:proofErr w:type="spellEnd"/>
-      <w:r>
-        <w:t xml:space="preserve"> </w:t>
-      </w:r>
-      <w:proofErr w:type="spellStart"/>
-      <w:r>
-        <w:t>is</w:t>
-      </w:r>
-      <w:proofErr w:type="spellEnd"/>
-      <w:r>
-        <w:t xml:space="preserve"> </w:t>
-      </w:r>
-      <w:proofErr w:type="spellStart"/>
-      <w:r>
-        <w:t>untouched</w:t>
-      </w:r>
-      <w:proofErr w:type="spellEnd"/>
-      <w:r>
-        <w:t>.</w:t>
+      <w:r>
+        <w:t>This paragraph is untouched.</w:t>
       </w:r>
     </w:p>
     <w:p>
-      <w:pPr>
-        <w:pStyle w:val="Corpsdetexte"/>
-        <w:rPr>
-          <w:rFonts w:hint="eastAsia"/>
-        </w:rPr>
-      </w:pPr>
-      <w:r>
-        <w:t xml:space="preserve">This </w:t>
-      </w:r>
-      <w:proofErr w:type="spellStart"/>
-      <w:r>
-        <w:t>paragraph</w:t>
-      </w:r>
-      <w:proofErr w:type="spellEnd"/>
+      <w:r>
+        <w:t xml:space="preserve">This paragraph </w:t>
+      </w:r>
+      <w:commentRangeStart w:id="2"/>
+      <w:r>
+        <w:t>should be</w:t>
+      </w:r>
       <w:r>
         <w:t xml:space="preserve"> </w:t>
       </w:r>
-      <w:commentRangeStart w:id="2"/>
-      <w:proofErr w:type="spellStart"/>
-      <w:r>
-        <w:t>should</w:t>
-      </w:r>
-      <w:proofErr w:type="spellEnd"/>
-      <w:r>
-        <w:t xml:space="preserve"> </w:t>
-      </w:r>
-      <w:proofErr w:type="spellStart"/>
-      <w:r>
-        <w:t>be</w:t>
-      </w:r>
-      <w:proofErr w:type="spellEnd"/>
-      <w:r>
-        <w:t xml:space="preserve"> </w:t>
-      </w:r>
-      <w:proofErr w:type="spellStart"/>
       <w:r>
         <w:t>visited</w:t>
       </w:r>
       <w:commentRangeEnd w:id="2"/>
-      <w:proofErr w:type="spellEnd"/>
-      <w:r>
-        <w:rPr>
-          <w:rStyle w:val="Marquedecommentaire"/>
-        </w:rPr>
+      <w:r>
         <w:commentReference w:id="2"/>
       </w:r>
       <w:r>
@@ -172,11 +79,14 @@
 </file>
 
 <file path=word/comments.xml><?xml version="1.0" encoding="utf-8"?>
-<w:comments xmlns:wpc="http://schemas.microsoft.com/office/word/2010/wordprocessingCanvas" xmlns:cx="http://schemas.microsoft.com/office/drawing/2014/chartex" xmlns:cx1="http://schemas.microsoft.com/office/drawing/2015/9/8/chartex" xmlns:cx2="http://schemas.microsoft.com/office/drawing/2015/10/21/chartex" xmlns:cx3="http://schemas.microsoft.com/office/drawing/2016/5/9/chartex" xmlns:cx4="http://schemas.microsoft.com/office/drawing/2016/5/10/chartex" xmlns:cx5="http://schemas.microsoft.com/office/drawing/2016/5/11/chartex" xmlns:cx6="http://schemas.microsoft.com/office/drawing/2016/5/12/chartex" xmlns:cx7="http://schemas.microsoft.com/office/drawing/2016/5/13/chartex" xmlns:cx8="http://schemas.microsoft.com/office/drawing/2016/5/14/chartex" xmlns:mc="http://schemas.openxmlformats.org/markup-compatibility/2006" xmlns:aink="http://schemas.microsoft.com/office/drawing/2016/ink" xmlns:am3d="http://schemas.microsoft.com/office/drawing/2017/model3d" xmlns:o="urn:schemas-microsoft-com:office:office" xmlns:oel="http://schemas.microsoft.com/office/2019/extlst" xmlns:r="http://schemas.openxmlformats.org/officeDocument/2006/relationships" xmlns:m="http://schemas.openxmlformats.org/officeDocument/2006/math" xmlns:v="urn:schemas-microsoft-com:vml" xmlns:wp14="http://schemas.microsoft.com/office/word/2010/wordprocessingDrawing" xmlns:wp="http://schemas.openxmlformats.org/drawingml/2006/wordprocessingDrawing" xmlns:w10="urn:schemas-microsoft-com:office:word" xmlns:w="http://schemas.openxmlformats.org/wordprocessingml/2006/main" xmlns:w14="http://schemas.microsoft.com/office/word/2010/wordml" xmlns:w15="http://schemas.microsoft.com/office/word/2012/wordml" xmlns:w16cex="http://schemas.microsoft.com/office/word/2018/wordml/cex" xmlns:w16cid="http://schemas.microsoft.com/office/word/2016/wordml/cid" xmlns:w16="http://schemas.microsoft.com/office/word/2018/wordml" xmlns:w16sdtdh="http://schemas.microsoft.com/office/word/2020/wordml/sdtdatahash" xmlns:w16se="http://schemas.microsoft.com/office/word/2015/wordml/symex" xmlns:wpg="http://schemas.microsoft.com/office/word/2010/wordprocessingGroup" xmlns:wpi="http://schemas.microsoft.com/office/word/2010/wordprocessingInk" xmlns:wne="http://schemas.microsoft.com/office/word/2006/wordml" xmlns:wps="http://schemas.microsoft.com/office/word/2010/wordprocessingShape" mc:Ignorable="w14 w15 w16se w16cid w16 w16cex w16sdtdh wp14">
+<w:comments xmlns:wpc="http://schemas.microsoft.com/office/word/2010/wordprocessingCanvas" xmlns:cx="http://schemas.microsoft.com/office/drawing/2014/chartex" xmlns:cx1="http://schemas.microsoft.com/office/drawing/2015/9/8/chartex" xmlns:cx2="http://schemas.microsoft.com/office/drawing/2015/10/21/chartex" xmlns:cx3="http://schemas.microsoft.com/office/drawing/2016/5/9/chartex" xmlns:cx4="http://schemas.microsoft.com/office/drawing/2016/5/10/chartex" xmlns:cx5="http://schemas.microsoft.com/office/drawing/2016/5/11/chartex" xmlns:cx6="http://schemas.microsoft.com/office/drawing/2016/5/12/chartex" xmlns:cx7="http://schemas.microsoft.com/office/drawing/2016/5/13/chartex" xmlns:cx8="http://schemas.microsoft.com/office/drawing/2016/5/14/chartex" xmlns:mc="http://schemas.openxmlformats.org/markup-compatibility/2006" xmlns:aink="http://schemas.microsoft.com/office/drawing/2016/ink" xmlns:am3d="http://schemas.microsoft.com/office/drawing/2017/model3d" xmlns:o="urn:schemas-microsoft-com:office:office" xmlns:oel="http://schemas.microsoft.com/office/2019/extlst" xmlns:r="http://schemas.openxmlformats.org/officeDocument/2006/relationships" xmlns:m="http://schemas.openxmlformats.org/officeDocument/2006/math" xmlns:v="urn:schemas-microsoft-com:vml" xmlns:wp14="http://schemas.microsoft.com/office/word/2010/wordprocessingDrawing" xmlns:wp="http://schemas.openxmlformats.org/drawingml/2006/wordprocessingDrawing" xmlns:w10="urn:schemas-microsoft-com:office:word" xmlns:w="http://schemas.openxmlformats.org/wordprocessingml/2006/main" xmlns:w14="http://schemas.microsoft.com/office/word/2010/wordml" xmlns:w15="http://schemas.microsoft.com/office/word/2012/wordml" xmlns:w16cex="http://schemas.microsoft.com/office/word/2018/wordml/cex" xmlns:w16cid="http://schemas.microsoft.com/office/word/2016/wordml/cid" xmlns:w16="http://schemas.microsoft.com/office/word/2018/wordml" xmlns:w16du="http://schemas.microsoft.com/office/word/2023/wordml/word16du" xmlns:w16sdtdh="http://schemas.microsoft.com/office/word/2020/wordml/sdtdatahash" xmlns:w16se="http://schemas.microsoft.com/office/word/2015/wordml/symex" xmlns:wpg="http://schemas.microsoft.com/office/word/2010/wordprocessingGroup" xmlns:wpi="http://schemas.microsoft.com/office/word/2010/wordprocessingInk" xmlns:wne="http://schemas.microsoft.com/office/word/2006/wordml" xmlns:wps="http://schemas.microsoft.com/office/word/2010/wordprocessingShape" mc:Ignorable="w14 w15 w16se w16cid w16 w16cex w16sdtdh w16du wp14">
   <w:comment w:id="1" w:author="Joseph Verron" w:date="2023-10-25T17:38:00Z" w:initials="JV">
     <w:p>
       <w:pPr>
         <w:pStyle w:val="Commentaire"/>
+        <w:rPr>
+          <w:rFonts w:hint="eastAsia"/>
+        </w:rPr>
       </w:pPr>
       <w:r>
         <w:rPr>
@@ -197,6 +107,9 @@
     <w:p>
       <w:pPr>
         <w:pStyle w:val="Commentaire"/>
+        <w:rPr>
+          <w:rFonts w:hint="eastAsia"/>
+        </w:rPr>
       </w:pPr>
       <w:r>
         <w:rPr>
@@ -217,28 +130,28 @@
 </file>
 
 <file path=word/commentsExtended.xml><?xml version="1.0" encoding="utf-8"?>
-<w15:commentsEx xmlns:wpc="http://schemas.microsoft.com/office/word/2010/wordprocessingCanvas" xmlns:cx="http://schemas.microsoft.com/office/drawing/2014/chartex" xmlns:cx1="http://schemas.microsoft.com/office/drawing/2015/9/8/chartex" xmlns:cx2="http://schemas.microsoft.com/office/drawing/2015/10/21/chartex" xmlns:cx3="http://schemas.microsoft.com/office/drawing/2016/5/9/chartex" xmlns:cx4="http://schemas.microsoft.com/office/drawing/2016/5/10/chartex" xmlns:cx5="http://schemas.microsoft.com/office/drawing/2016/5/11/chartex" xmlns:cx6="http://schemas.microsoft.com/office/drawing/2016/5/12/chartex" xmlns:cx7="http://schemas.microsoft.com/office/drawing/2016/5/13/chartex" xmlns:cx8="http://schemas.microsoft.com/office/drawing/2016/5/14/chartex" xmlns:mc="http://schemas.openxmlformats.org/markup-compatibility/2006" xmlns:aink="http://schemas.microsoft.com/office/drawing/2016/ink" xmlns:am3d="http://schemas.microsoft.com/office/drawing/2017/model3d" xmlns:o="urn:schemas-microsoft-com:office:office" xmlns:oel="http://schemas.microsoft.com/office/2019/extlst" xmlns:r="http://schemas.openxmlformats.org/officeDocument/2006/relationships" xmlns:m="http://schemas.openxmlformats.org/officeDocument/2006/math" xmlns:v="urn:schemas-microsoft-com:vml" xmlns:wp14="http://schemas.microsoft.com/office/word/2010/wordprocessingDrawing" xmlns:wp="http://schemas.openxmlformats.org/drawingml/2006/wordprocessingDrawing" xmlns:w10="urn:schemas-microsoft-com:office:word" xmlns:w="http://schemas.openxmlformats.org/wordprocessingml/2006/main" xmlns:w14="http://schemas.microsoft.com/office/word/2010/wordml" xmlns:w15="http://schemas.microsoft.com/office/word/2012/wordml" xmlns:w16cex="http://schemas.microsoft.com/office/word/2018/wordml/cex" xmlns:w16cid="http://schemas.microsoft.com/office/word/2016/wordml/cid" xmlns:w16="http://schemas.microsoft.com/office/word/2018/wordml" xmlns:w16sdtdh="http://schemas.microsoft.com/office/word/2020/wordml/sdtdatahash" xmlns:w16se="http://schemas.microsoft.com/office/word/2015/wordml/symex" xmlns:wpg="http://schemas.microsoft.com/office/word/2010/wordprocessingGroup" xmlns:wpi="http://schemas.microsoft.com/office/word/2010/wordprocessingInk" xmlns:wne="http://schemas.microsoft.com/office/word/2006/wordml" xmlns:wps="http://schemas.microsoft.com/office/word/2010/wordprocessingShape" mc:Ignorable="w14 w15 w16se w16cid w16 w16cex w16sdtdh wp14">
+<w15:commentsEx xmlns:wpc="http://schemas.microsoft.com/office/word/2010/wordprocessingCanvas" xmlns:cx="http://schemas.microsoft.com/office/drawing/2014/chartex" xmlns:cx1="http://schemas.microsoft.com/office/drawing/2015/9/8/chartex" xmlns:cx2="http://schemas.microsoft.com/office/drawing/2015/10/21/chartex" xmlns:cx3="http://schemas.microsoft.com/office/drawing/2016/5/9/chartex" xmlns:cx4="http://schemas.microsoft.com/office/drawing/2016/5/10/chartex" xmlns:cx5="http://schemas.microsoft.com/office/drawing/2016/5/11/chartex" xmlns:cx6="http://schemas.microsoft.com/office/drawing/2016/5/12/chartex" xmlns:cx7="http://schemas.microsoft.com/office/drawing/2016/5/13/chartex" xmlns:cx8="http://schemas.microsoft.com/office/drawing/2016/5/14/chartex" xmlns:mc="http://schemas.openxmlformats.org/markup-compatibility/2006" xmlns:aink="http://schemas.microsoft.com/office/drawing/2016/ink" xmlns:am3d="http://schemas.microsoft.com/office/drawing/2017/model3d" xmlns:o="urn:schemas-microsoft-com:office:office" xmlns:oel="http://schemas.microsoft.com/office/2019/extlst" xmlns:r="http://schemas.openxmlformats.org/officeDocument/2006/relationships" xmlns:m="http://schemas.openxmlformats.org/officeDocument/2006/math" xmlns:v="urn:schemas-microsoft-com:vml" xmlns:wp14="http://schemas.microsoft.com/office/word/2010/wordprocessingDrawing" xmlns:wp="http://schemas.openxmlformats.org/drawingml/2006/wordprocessingDrawing" xmlns:w10="urn:schemas-microsoft-com:office:word" xmlns:w="http://schemas.openxmlformats.org/wordprocessingml/2006/main" xmlns:w14="http://schemas.microsoft.com/office/word/2010/wordml" xmlns:w15="http://schemas.microsoft.com/office/word/2012/wordml" xmlns:w16cex="http://schemas.microsoft.com/office/word/2018/wordml/cex" xmlns:w16cid="http://schemas.microsoft.com/office/word/2016/wordml/cid" xmlns:w16="http://schemas.microsoft.com/office/word/2018/wordml" xmlns:w16du="http://schemas.microsoft.com/office/word/2023/wordml/word16du" xmlns:w16sdtdh="http://schemas.microsoft.com/office/word/2020/wordml/sdtdatahash" xmlns:w16se="http://schemas.microsoft.com/office/word/2015/wordml/symex" xmlns:wpg="http://schemas.microsoft.com/office/word/2010/wordprocessingGroup" xmlns:wpi="http://schemas.microsoft.com/office/word/2010/wordprocessingInk" xmlns:wne="http://schemas.microsoft.com/office/word/2006/wordml" xmlns:wps="http://schemas.microsoft.com/office/word/2010/wordprocessingShape" mc:Ignorable="w14 w15 w16se w16cid w16 w16cex w16sdtdh w16du wp14">
   <w15:commentEx w15:paraId="7DC0C847" w15:done="0"/>
   <w15:commentEx w15:paraId="317580DC" w15:done="0"/>
 </w15:commentsEx>
 </file>
 
 <file path=word/commentsExtensible.xml><?xml version="1.0" encoding="utf-8"?>
-<w16cex:commentsExtensible xmlns:wpc="http://schemas.microsoft.com/office/word/2010/wordprocessingCanvas" xmlns:cx="http://schemas.microsoft.com/office/drawing/2014/chartex" xmlns:cx1="http://schemas.microsoft.com/office/drawing/2015/9/8/chartex" xmlns:cx2="http://schemas.microsoft.com/office/drawing/2015/10/21/chartex" xmlns:cx3="http://schemas.microsoft.com/office/drawing/2016/5/9/chartex" xmlns:cx4="http://schemas.microsoft.com/office/drawing/2016/5/10/chartex" xmlns:cx5="http://schemas.microsoft.com/office/drawing/2016/5/11/chartex" xmlns:cx6="http://schemas.microsoft.com/office/drawing/2016/5/12/chartex" xmlns:cx7="http://schemas.microsoft.com/office/drawing/2016/5/13/chartex" xmlns:cx8="http://schemas.microsoft.com/office/drawing/2016/5/14/chartex" xmlns:cr="http://schemas.microsoft.com/office/comments/2020/reactions" xmlns:mc="http://schemas.openxmlformats.org/markup-compatibility/2006" xmlns:aink="http://schemas.microsoft.com/office/drawing/2016/ink" xmlns:am3d="http://schemas.microsoft.com/office/drawing/2017/model3d" xmlns:o="urn:schemas-microsoft-com:office:office" xmlns:oel="http://schemas.microsoft.com/office/2019/extlst" xmlns:r="http://schemas.openxmlformats.org/officeDocument/2006/relationships" xmlns:m="http://schemas.openxmlformats.org/officeDocument/2006/math" xmlns:v="urn:schemas-microsoft-com:vml" xmlns:wp14="http://schemas.microsoft.com/office/word/2010/wordprocessingDrawing" xmlns:wp="http://schemas.openxmlformats.org/drawingml/2006/wordprocessingDrawing" xmlns:w10="urn:schemas-microsoft-com:office:word" xmlns:w="http://schemas.openxmlformats.org/wordprocessingml/2006/main" xmlns:w14="http://schemas.microsoft.com/office/word/2010/wordml" xmlns:w15="http://schemas.microsoft.com/office/word/2012/wordml" xmlns:w16cex="http://schemas.microsoft.com/office/word/2018/wordml/cex" xmlns:w16cid="http://schemas.microsoft.com/office/word/2016/wordml/cid" xmlns:w16="http://schemas.microsoft.com/office/word/2018/wordml" xmlns:w16sdtdh="http://schemas.microsoft.com/office/word/2020/wordml/sdtdatahash" xmlns:w16se="http://schemas.microsoft.com/office/word/2015/wordml/symex" xmlns:wpg="http://schemas.microsoft.com/office/word/2010/wordprocessingGroup" xmlns:wpi="http://schemas.microsoft.com/office/word/2010/wordprocessingInk" xmlns:wne="http://schemas.microsoft.com/office/word/2006/wordml" xmlns:wps="http://schemas.microsoft.com/office/word/2010/wordprocessingShape" mc:Ignorable="w14 w15 w16se w16cid w16 w16cex w16sdtdh cr wp14">
+<w16cex:commentsExtensible xmlns:wpc="http://schemas.microsoft.com/office/word/2010/wordprocessingCanvas" xmlns:cx="http://schemas.microsoft.com/office/drawing/2014/chartex" xmlns:cx1="http://schemas.microsoft.com/office/drawing/2015/9/8/chartex" xmlns:cx2="http://schemas.microsoft.com/office/drawing/2015/10/21/chartex" xmlns:cx3="http://schemas.microsoft.com/office/drawing/2016/5/9/chartex" xmlns:cx4="http://schemas.microsoft.com/office/drawing/2016/5/10/chartex" xmlns:cx5="http://schemas.microsoft.com/office/drawing/2016/5/11/chartex" xmlns:cx6="http://schemas.microsoft.com/office/drawing/2016/5/12/chartex" xmlns:cx7="http://schemas.microsoft.com/office/drawing/2016/5/13/chartex" xmlns:cx8="http://schemas.microsoft.com/office/drawing/2016/5/14/chartex" xmlns:cr="http://schemas.microsoft.com/office/comments/2020/reactions" xmlns:mc="http://schemas.openxmlformats.org/markup-compatibility/2006" xmlns:aink="http://schemas.microsoft.com/office/drawing/2016/ink" xmlns:am3d="http://schemas.microsoft.com/office/drawing/2017/model3d" xmlns:o="urn:schemas-microsoft-com:office:office" xmlns:oel="http://schemas.microsoft.com/office/2019/extlst" xmlns:r="http://schemas.openxmlformats.org/officeDocument/2006/relationships" xmlns:m="http://schemas.openxmlformats.org/officeDocument/2006/math" xmlns:v="urn:schemas-microsoft-com:vml" xmlns:wp14="http://schemas.microsoft.com/office/word/2010/wordprocessingDrawing" xmlns:wp="http://schemas.openxmlformats.org/drawingml/2006/wordprocessingDrawing" xmlns:w10="urn:schemas-microsoft-com:office:word" xmlns:w="http://schemas.openxmlformats.org/wordprocessingml/2006/main" xmlns:w14="http://schemas.microsoft.com/office/word/2010/wordml" xmlns:w15="http://schemas.microsoft.com/office/word/2012/wordml" xmlns:w16cex="http://schemas.microsoft.com/office/word/2018/wordml/cex" xmlns:w16cid="http://schemas.microsoft.com/office/word/2016/wordml/cid" xmlns:w16="http://schemas.microsoft.com/office/word/2018/wordml" xmlns:w16du="http://schemas.microsoft.com/office/word/2023/wordml/word16du" xmlns:w16sdtdh="http://schemas.microsoft.com/office/word/2020/wordml/sdtdatahash" xmlns:w16se="http://schemas.microsoft.com/office/word/2015/wordml/symex" xmlns:wpg="http://schemas.microsoft.com/office/word/2010/wordprocessingGroup" xmlns:wpi="http://schemas.microsoft.com/office/word/2010/wordprocessingInk" xmlns:wne="http://schemas.microsoft.com/office/word/2006/wordml" xmlns:wps="http://schemas.microsoft.com/office/word/2010/wordprocessingShape" mc:Ignorable="w14 w15 w16se w16cid w16 w16cex w16sdtdh cr w16du wp14">
   <w16cex:commentExtensible w16cex:durableId="7BE68EA2" w16cex:dateUtc="2023-10-25T15:38:00Z"/>
   <w16cex:commentExtensible w16cex:durableId="33AE1368" w16cex:dateUtc="2023-10-25T15:38:00Z"/>
 </w16cex:commentsExtensible>
 </file>
 
 <file path=word/commentsIds.xml><?xml version="1.0" encoding="utf-8"?>
-<w16cid:commentsIds xmlns:wpc="http://schemas.microsoft.com/office/word/2010/wordprocessingCanvas" xmlns:cx="http://schemas.microsoft.com/office/drawing/2014/chartex" xmlns:cx1="http://schemas.microsoft.com/office/drawing/2015/9/8/chartex" xmlns:cx2="http://schemas.microsoft.com/office/drawing/2015/10/21/chartex" xmlns:cx3="http://schemas.microsoft.com/office/drawing/2016/5/9/chartex" xmlns:cx4="http://schemas.microsoft.com/office/drawing/2016/5/10/chartex" xmlns:cx5="http://schemas.microsoft.com/office/drawing/2016/5/11/chartex" xmlns:cx6="http://schemas.microsoft.com/office/drawing/2016/5/12/chartex" xmlns:cx7="http://schemas.microsoft.com/office/drawing/2016/5/13/chartex" xmlns:cx8="http://schemas.microsoft.com/office/drawing/2016/5/14/chartex" xmlns:mc="http://schemas.openxmlformats.org/markup-compatibility/2006" xmlns:aink="http://schemas.microsoft.com/office/drawing/2016/ink" xmlns:am3d="http://schemas.microsoft.com/office/drawing/2017/model3d" xmlns:o="urn:schemas-microsoft-com:office:office" xmlns:oel="http://schemas.microsoft.com/office/2019/extlst" xmlns:r="http://schemas.openxmlformats.org/officeDocument/2006/relationships" xmlns:m="http://schemas.openxmlformats.org/officeDocument/2006/math" xmlns:v="urn:schemas-microsoft-com:vml" xmlns:wp14="http://schemas.microsoft.com/office/word/2010/wordprocessingDrawing" xmlns:wp="http://schemas.openxmlformats.org/drawingml/2006/wordprocessingDrawing" xmlns:w10="urn:schemas-microsoft-com:office:word" xmlns:w="http://schemas.openxmlformats.org/wordprocessingml/2006/main" xmlns:w14="http://schemas.microsoft.com/office/word/2010/wordml" xmlns:w15="http://schemas.microsoft.com/office/word/2012/wordml" xmlns:w16cex="http://schemas.microsoft.com/office/word/2018/wordml/cex" xmlns:w16cid="http://schemas.microsoft.com/office/word/2016/wordml/cid" xmlns:w16="http://schemas.microsoft.com/office/word/2018/wordml" xmlns:w16sdtdh="http://schemas.microsoft.com/office/word/2020/wordml/sdtdatahash" xmlns:w16se="http://schemas.microsoft.com/office/word/2015/wordml/symex" xmlns:wpg="http://schemas.microsoft.com/office/word/2010/wordprocessingGroup" xmlns:wpi="http://schemas.microsoft.com/office/word/2010/wordprocessingInk" xmlns:wne="http://schemas.microsoft.com/office/word/2006/wordml" xmlns:wps="http://schemas.microsoft.com/office/word/2010/wordprocessingShape" mc:Ignorable="w14 w15 w16se w16cid w16 w16cex w16sdtdh wp14">
+<w16cid:commentsIds xmlns:wpc="http://schemas.microsoft.com/office/word/2010/wordprocessingCanvas" xmlns:cx="http://schemas.microsoft.com/office/drawing/2014/chartex" xmlns:cx1="http://schemas.microsoft.com/office/drawing/2015/9/8/chartex" xmlns:cx2="http://schemas.microsoft.com/office/drawing/2015/10/21/chartex" xmlns:cx3="http://schemas.microsoft.com/office/drawing/2016/5/9/chartex" xmlns:cx4="http://schemas.microsoft.com/office/drawing/2016/5/10/chartex" xmlns:cx5="http://schemas.microsoft.com/office/drawing/2016/5/11/chartex" xmlns:cx6="http://schemas.microsoft.com/office/drawing/2016/5/12/chartex" xmlns:cx7="http://schemas.microsoft.com/office/drawing/2016/5/13/chartex" xmlns:cx8="http://schemas.microsoft.com/office/drawing/2016/5/14/chartex" xmlns:mc="http://schemas.openxmlformats.org/markup-compatibility/2006" xmlns:aink="http://schemas.microsoft.com/office/drawing/2016/ink" xmlns:am3d="http://schemas.microsoft.com/office/drawing/2017/model3d" xmlns:o="urn:schemas-microsoft-com:office:office" xmlns:oel="http://schemas.microsoft.com/office/2019/extlst" xmlns:r="http://schemas.openxmlformats.org/officeDocument/2006/relationships" xmlns:m="http://schemas.openxmlformats.org/officeDocument/2006/math" xmlns:v="urn:schemas-microsoft-com:vml" xmlns:wp14="http://schemas.microsoft.com/office/word/2010/wordprocessingDrawing" xmlns:wp="http://schemas.openxmlformats.org/drawingml/2006/wordprocessingDrawing" xmlns:w10="urn:schemas-microsoft-com:office:word" xmlns:w="http://schemas.openxmlformats.org/wordprocessingml/2006/main" xmlns:w14="http://schemas.microsoft.com/office/word/2010/wordml" xmlns:w15="http://schemas.microsoft.com/office/word/2012/wordml" xmlns:w16cex="http://schemas.microsoft.com/office/word/2018/wordml/cex" xmlns:w16cid="http://schemas.microsoft.com/office/word/2016/wordml/cid" xmlns:w16="http://schemas.microsoft.com/office/word/2018/wordml" xmlns:w16du="http://schemas.microsoft.com/office/word/2023/wordml/word16du" xmlns:w16sdtdh="http://schemas.microsoft.com/office/word/2020/wordml/sdtdatahash" xmlns:w16se="http://schemas.microsoft.com/office/word/2015/wordml/symex" xmlns:wpg="http://schemas.microsoft.com/office/word/2010/wordprocessingGroup" xmlns:wpi="http://schemas.microsoft.com/office/word/2010/wordprocessingInk" xmlns:wne="http://schemas.microsoft.com/office/word/2006/wordml" xmlns:wps="http://schemas.microsoft.com/office/word/2010/wordprocessingShape" mc:Ignorable="w14 w15 w16se w16cid w16 w16cex w16sdtdh w16du wp14">
   <w16cid:commentId w16cid:paraId="7DC0C847" w16cid:durableId="7BE68EA2"/>
   <w16cid:commentId w16cid:paraId="317580DC" w16cid:durableId="33AE1368"/>
 </w16cid:commentsIds>
 </file>
 
 <file path=word/people.xml><?xml version="1.0" encoding="utf-8"?>
-<w15:people xmlns:wpc="http://schemas.microsoft.com/office/word/2010/wordprocessingCanvas" xmlns:cx="http://schemas.microsoft.com/office/drawing/2014/chartex" xmlns:cx1="http://schemas.microsoft.com/office/drawing/2015/9/8/chartex" xmlns:cx2="http://schemas.microsoft.com/office/drawing/2015/10/21/chartex" xmlns:cx3="http://schemas.microsoft.com/office/drawing/2016/5/9/chartex" xmlns:cx4="http://schemas.microsoft.com/office/drawing/2016/5/10/chartex" xmlns:cx5="http://schemas.microsoft.com/office/drawing/2016/5/11/chartex" xmlns:cx6="http://schemas.microsoft.com/office/drawing/2016/5/12/chartex" xmlns:cx7="http://schemas.microsoft.com/office/drawing/2016/5/13/chartex" xmlns:cx8="http://schemas.microsoft.com/office/drawing/2016/5/14/chartex" xmlns:mc="http://schemas.openxmlformats.org/markup-compatibility/2006" xmlns:aink="http://schemas.microsoft.com/office/drawing/2016/ink" xmlns:am3d="http://schemas.microsoft.com/office/drawing/2017/model3d" xmlns:o="urn:schemas-microsoft-com:office:office" xmlns:oel="http://schemas.microsoft.com/office/2019/extlst" xmlns:r="http://schemas.openxmlformats.org/officeDocument/2006/relationships" xmlns:m="http://schemas.openxmlformats.org/officeDocument/2006/math" xmlns:v="urn:schemas-microsoft-com:vml" xmlns:wp14="http://schemas.microsoft.com/office/word/2010/wordprocessingDrawing" xmlns:wp="http://schemas.openxmlformats.org/drawingml/2006/wordprocessingDrawing" xmlns:w10="urn:schemas-microsoft-com:office:word" xmlns:w="http://schemas.openxmlformats.org/wordprocessingml/2006/main" xmlns:w14="http://schemas.microsoft.com/office/word/2010/wordml" xmlns:w15="http://schemas.microsoft.com/office/word/2012/wordml" xmlns:w16cex="http://schemas.microsoft.com/office/word/2018/wordml/cex" xmlns:w16cid="http://schemas.microsoft.com/office/word/2016/wordml/cid" xmlns:w16="http://schemas.microsoft.com/office/word/2018/wordml" xmlns:w16sdtdh="http://schemas.microsoft.com/office/word/2020/wordml/sdtdatahash" xmlns:w16se="http://schemas.microsoft.com/office/word/2015/wordml/symex" xmlns:wpg="http://schemas.microsoft.com/office/word/2010/wordprocessingGroup" xmlns:wpi="http://schemas.microsoft.com/office/word/2010/wordprocessingInk" xmlns:wne="http://schemas.microsoft.com/office/word/2006/wordml" xmlns:wps="http://schemas.microsoft.com/office/word/2010/wordprocessingShape" mc:Ignorable="w14 w15 w16se w16cid w16 w16cex w16sdtdh wp14">
+<w15:people xmlns:wpc="http://schemas.microsoft.com/office/word/2010/wordprocessingCanvas" xmlns:cx="http://schemas.microsoft.com/office/drawing/2014/chartex" xmlns:cx1="http://schemas.microsoft.com/office/drawing/2015/9/8/chartex" xmlns:cx2="http://schemas.microsoft.com/office/drawing/2015/10/21/chartex" xmlns:cx3="http://schemas.microsoft.com/office/drawing/2016/5/9/chartex" xmlns:cx4="http://schemas.microsoft.com/office/drawing/2016/5/10/chartex" xmlns:cx5="http://schemas.microsoft.com/office/drawing/2016/5/11/chartex" xmlns:cx6="http://schemas.microsoft.com/office/drawing/2016/5/12/chartex" xmlns:cx7="http://schemas.microsoft.com/office/drawing/2016/5/13/chartex" xmlns:cx8="http://schemas.microsoft.com/office/drawing/2016/5/14/chartex" xmlns:mc="http://schemas.openxmlformats.org/markup-compatibility/2006" xmlns:aink="http://schemas.microsoft.com/office/drawing/2016/ink" xmlns:am3d="http://schemas.microsoft.com/office/drawing/2017/model3d" xmlns:o="urn:schemas-microsoft-com:office:office" xmlns:oel="http://schemas.microsoft.com/office/2019/extlst" xmlns:r="http://schemas.openxmlformats.org/officeDocument/2006/relationships" xmlns:m="http://schemas.openxmlformats.org/officeDocument/2006/math" xmlns:v="urn:schemas-microsoft-com:vml" xmlns:wp14="http://schemas.microsoft.com/office/word/2010/wordprocessingDrawing" xmlns:wp="http://schemas.openxmlformats.org/drawingml/2006/wordprocessingDrawing" xmlns:w10="urn:schemas-microsoft-com:office:word" xmlns:w="http://schemas.openxmlformats.org/wordprocessingml/2006/main" xmlns:w14="http://schemas.microsoft.com/office/word/2010/wordml" xmlns:w15="http://schemas.microsoft.com/office/word/2012/wordml" xmlns:w16cex="http://schemas.microsoft.com/office/word/2018/wordml/cex" xmlns:w16cid="http://schemas.microsoft.com/office/word/2016/wordml/cid" xmlns:w16="http://schemas.microsoft.com/office/word/2018/wordml" xmlns:w16du="http://schemas.microsoft.com/office/word/2023/wordml/word16du" xmlns:w16sdtdh="http://schemas.microsoft.com/office/word/2020/wordml/sdtdatahash" xmlns:w16se="http://schemas.microsoft.com/office/word/2015/wordml/symex" xmlns:wpg="http://schemas.microsoft.com/office/word/2010/wordprocessingGroup" xmlns:wpi="http://schemas.microsoft.com/office/word/2010/wordprocessingInk" xmlns:wne="http://schemas.microsoft.com/office/word/2006/wordml" xmlns:wps="http://schemas.microsoft.com/office/word/2010/wordprocessingShape" mc:Ignorable="w14 w15 w16se w16cid w16 w16cex w16sdtdh w16du wp14">
   <w15:person w15:author="Joseph Verron">
     <w15:presenceInfo w15:providerId="Windows Live" w15:userId="5f74821deac5682e"/>
   </w15:person>
@@ -246,16 +159,21 @@
 </file>
 
 <file path=word/styles.xml><?xml version="1.0" encoding="utf-8"?>
-<w:styles xmlns:mc="http://schemas.openxmlformats.org/markup-compatibility/2006" xmlns:r="http://schemas.openxmlformats.org/officeDocument/2006/relationships" xmlns:w="http://schemas.openxmlformats.org/wordprocessingml/2006/main" xmlns:w14="http://schemas.microsoft.com/office/word/2010/wordml" xmlns:w15="http://schemas.microsoft.com/office/word/2012/wordml" xmlns:w16cex="http://schemas.microsoft.com/office/word/2018/wordml/cex" xmlns:w16cid="http://schemas.microsoft.com/office/word/2016/wordml/cid" xmlns:w16="http://schemas.microsoft.com/office/word/2018/wordml" xmlns:w16sdtdh="http://schemas.microsoft.com/office/word/2020/wordml/sdtdatahash" xmlns:w16se="http://schemas.microsoft.com/office/word/2015/wordml/symex" mc:Ignorable="w14 w15 w16se w16cid w16 w16cex w16sdtdh">
+<w:styles xmlns:mc="http://schemas.openxmlformats.org/markup-compatibility/2006" xmlns:r="http://schemas.openxmlformats.org/officeDocument/2006/relationships" xmlns:w="http://schemas.openxmlformats.org/wordprocessingml/2006/main" xmlns:w14="http://schemas.microsoft.com/office/word/2010/wordml" xmlns:w15="http://schemas.microsoft.com/office/word/2012/wordml" xmlns:w16cex="http://schemas.microsoft.com/office/word/2018/wordml/cex" xmlns:w16cid="http://schemas.microsoft.com/office/word/2016/wordml/cid" xmlns:w16="http://schemas.microsoft.com/office/word/2018/wordml" xmlns:w16du="http://schemas.microsoft.com/office/word/2023/wordml/word16du" xmlns:w16sdtdh="http://schemas.microsoft.com/office/word/2020/wordml/sdtdatahash" xmlns:w16se="http://schemas.microsoft.com/office/word/2015/wordml/symex" mc:Ignorable="w14 w15 w16se w16cid w16 w16cex w16sdtdh w16du">
   <w:docDefaults>
     <w:rPrDefault>
       <w:rPr>
-        <w:rFonts w:ascii="Liberation Serif" w:eastAsia="SimSun" w:hAnsi="Liberation Serif" w:cs="Mangal"/>
-        <w:szCs w:val="24"/>
+        <w:rFonts w:asciiTheme="minorHAnsi" w:eastAsiaTheme="minorEastAsia" w:hAnsiTheme="minorHAnsi" w:cstheme="minorBidi"/>
+        <w:sz w:val="22"/>
+        <w:szCs w:val="22"/>
         <w:lang w:val="de-DE" w:eastAsia="zh-CN" w:bidi="hi-IN"/>
       </w:rPr>
     </w:rPrDefault>
-    <w:pPrDefault/>
+    <w:pPrDefault>
+      <w:pPr>
+        <w:spacing w:after="160" w:line="259" w:lineRule="auto"/>
+      </w:pPr>
+    </w:pPrDefault>
   </w:docDefaults>
   <w:latentStyles w:defLockedState="0" w:defUIPriority="99" w:defSemiHidden="0" w:defUnhideWhenUsed="0" w:defQFormat="0" w:count="376">
     <w:lsdException w:name="Normal" w:uiPriority="0" w:qFormat="1"/>
@@ -638,63 +556,216 @@
   <w:style w:type="paragraph" w:default="1" w:styleId="Normal">
     <w:name w:val="Normal"/>
     <w:qFormat/>
-    <w:pPr>
-      <w:widowControl w:val="0"/>
-      <w:suppressAutoHyphens/>
-    </w:pPr>
-    <w:rPr>
-      <w:color w:val="00000A"/>
-      <w:sz w:val="24"/>
+    <w:rsid w:val="0050518D"/>
+    <w:rPr>
+      <w:lang w:val="en-US"/>
     </w:rPr>
   </w:style>
   <w:style w:type="paragraph" w:styleId="Titre1">
     <w:name w:val="heading 1"/>
-    <w:basedOn w:val="berschrift"/>
-    <w:uiPriority w:val="9"/>
-    <w:qFormat/>
-    <w:pPr>
+    <w:basedOn w:val="Normal"/>
+    <w:next w:val="Normal"/>
+    <w:link w:val="Titre1Car"/>
+    <w:uiPriority w:val="9"/>
+    <w:qFormat/>
+    <w:rsid w:val="0050518D"/>
+    <w:pPr>
+      <w:keepNext/>
+      <w:keepLines/>
+      <w:spacing w:before="400" w:after="40" w:line="240" w:lineRule="auto"/>
       <w:outlineLvl w:val="0"/>
     </w:pPr>
     <w:rPr>
+      <w:rFonts w:asciiTheme="majorHAnsi" w:eastAsiaTheme="majorEastAsia" w:hAnsiTheme="majorHAnsi" w:cstheme="majorBidi"/>
+      <w:color w:val="1F3864" w:themeColor="accent1" w:themeShade="80"/>
+      <w:sz w:val="36"/>
+      <w:szCs w:val="36"/>
+    </w:rPr>
+  </w:style>
+  <w:style w:type="paragraph" w:styleId="Titre2">
+    <w:name w:val="heading 2"/>
+    <w:basedOn w:val="Normal"/>
+    <w:next w:val="Normal"/>
+    <w:link w:val="Titre2Car"/>
+    <w:uiPriority w:val="9"/>
+    <w:semiHidden/>
+    <w:unhideWhenUsed/>
+    <w:qFormat/>
+    <w:rsid w:val="0050518D"/>
+    <w:pPr>
+      <w:keepNext/>
+      <w:keepLines/>
+      <w:spacing w:before="40" w:after="0" w:line="240" w:lineRule="auto"/>
+      <w:outlineLvl w:val="1"/>
+    </w:pPr>
+    <w:rPr>
+      <w:rFonts w:asciiTheme="majorHAnsi" w:eastAsiaTheme="majorEastAsia" w:hAnsiTheme="majorHAnsi" w:cstheme="majorBidi"/>
+      <w:color w:val="2F5496" w:themeColor="accent1" w:themeShade="BF"/>
+      <w:sz w:val="32"/>
+      <w:szCs w:val="32"/>
+    </w:rPr>
+  </w:style>
+  <w:style w:type="paragraph" w:styleId="Titre3">
+    <w:name w:val="heading 3"/>
+    <w:basedOn w:val="Normal"/>
+    <w:next w:val="Normal"/>
+    <w:link w:val="Titre3Car"/>
+    <w:uiPriority w:val="9"/>
+    <w:semiHidden/>
+    <w:unhideWhenUsed/>
+    <w:qFormat/>
+    <w:rsid w:val="0050518D"/>
+    <w:pPr>
+      <w:keepNext/>
+      <w:keepLines/>
+      <w:spacing w:before="40" w:after="0" w:line="240" w:lineRule="auto"/>
+      <w:outlineLvl w:val="2"/>
+    </w:pPr>
+    <w:rPr>
+      <w:rFonts w:asciiTheme="majorHAnsi" w:eastAsiaTheme="majorEastAsia" w:hAnsiTheme="majorHAnsi" w:cstheme="majorBidi"/>
+      <w:color w:val="2F5496" w:themeColor="accent1" w:themeShade="BF"/>
+      <w:sz w:val="28"/>
+      <w:szCs w:val="28"/>
+    </w:rPr>
+  </w:style>
+  <w:style w:type="paragraph" w:styleId="Titre4">
+    <w:name w:val="heading 4"/>
+    <w:basedOn w:val="Normal"/>
+    <w:next w:val="Normal"/>
+    <w:link w:val="Titre4Car"/>
+    <w:uiPriority w:val="9"/>
+    <w:semiHidden/>
+    <w:unhideWhenUsed/>
+    <w:qFormat/>
+    <w:rsid w:val="0050518D"/>
+    <w:pPr>
+      <w:keepNext/>
+      <w:keepLines/>
+      <w:spacing w:before="40" w:after="0"/>
+      <w:outlineLvl w:val="3"/>
+    </w:pPr>
+    <w:rPr>
+      <w:rFonts w:asciiTheme="majorHAnsi" w:eastAsiaTheme="majorEastAsia" w:hAnsiTheme="majorHAnsi" w:cstheme="majorBidi"/>
+      <w:color w:val="2F5496" w:themeColor="accent1" w:themeShade="BF"/>
+      <w:sz w:val="24"/>
+      <w:szCs w:val="24"/>
+    </w:rPr>
+  </w:style>
+  <w:style w:type="paragraph" w:styleId="Titre5">
+    <w:name w:val="heading 5"/>
+    <w:basedOn w:val="Normal"/>
+    <w:next w:val="Normal"/>
+    <w:link w:val="Titre5Car"/>
+    <w:uiPriority w:val="9"/>
+    <w:semiHidden/>
+    <w:unhideWhenUsed/>
+    <w:qFormat/>
+    <w:rsid w:val="0050518D"/>
+    <w:pPr>
+      <w:keepNext/>
+      <w:keepLines/>
+      <w:spacing w:before="40" w:after="0"/>
+      <w:outlineLvl w:val="4"/>
+    </w:pPr>
+    <w:rPr>
+      <w:rFonts w:asciiTheme="majorHAnsi" w:eastAsiaTheme="majorEastAsia" w:hAnsiTheme="majorHAnsi" w:cstheme="majorBidi"/>
+      <w:caps/>
+      <w:color w:val="2F5496" w:themeColor="accent1" w:themeShade="BF"/>
+    </w:rPr>
+  </w:style>
+  <w:style w:type="paragraph" w:styleId="Titre6">
+    <w:name w:val="heading 6"/>
+    <w:basedOn w:val="Normal"/>
+    <w:next w:val="Normal"/>
+    <w:link w:val="Titre6Car"/>
+    <w:uiPriority w:val="9"/>
+    <w:semiHidden/>
+    <w:unhideWhenUsed/>
+    <w:qFormat/>
+    <w:rsid w:val="0050518D"/>
+    <w:pPr>
+      <w:keepNext/>
+      <w:keepLines/>
+      <w:spacing w:before="40" w:after="0"/>
+      <w:outlineLvl w:val="5"/>
+    </w:pPr>
+    <w:rPr>
+      <w:rFonts w:asciiTheme="majorHAnsi" w:eastAsiaTheme="majorEastAsia" w:hAnsiTheme="majorHAnsi" w:cstheme="majorBidi"/>
+      <w:i/>
+      <w:iCs/>
+      <w:caps/>
+      <w:color w:val="1F3864" w:themeColor="accent1" w:themeShade="80"/>
+    </w:rPr>
+  </w:style>
+  <w:style w:type="paragraph" w:styleId="Titre7">
+    <w:name w:val="heading 7"/>
+    <w:basedOn w:val="Normal"/>
+    <w:next w:val="Normal"/>
+    <w:link w:val="Titre7Car"/>
+    <w:uiPriority w:val="9"/>
+    <w:semiHidden/>
+    <w:unhideWhenUsed/>
+    <w:qFormat/>
+    <w:rsid w:val="0050518D"/>
+    <w:pPr>
+      <w:keepNext/>
+      <w:keepLines/>
+      <w:spacing w:before="40" w:after="0"/>
+      <w:outlineLvl w:val="6"/>
+    </w:pPr>
+    <w:rPr>
+      <w:rFonts w:asciiTheme="majorHAnsi" w:eastAsiaTheme="majorEastAsia" w:hAnsiTheme="majorHAnsi" w:cstheme="majorBidi"/>
       <w:b/>
       <w:bCs/>
-      <w:sz w:val="36"/>
-      <w:szCs w:val="36"/>
-    </w:rPr>
-  </w:style>
-  <w:style w:type="paragraph" w:styleId="Titre2">
-    <w:name w:val="heading 2"/>
-    <w:basedOn w:val="berschrift"/>
+      <w:color w:val="1F3864" w:themeColor="accent1" w:themeShade="80"/>
+    </w:rPr>
+  </w:style>
+  <w:style w:type="paragraph" w:styleId="Titre8">
+    <w:name w:val="heading 8"/>
+    <w:basedOn w:val="Normal"/>
+    <w:next w:val="Normal"/>
+    <w:link w:val="Titre8Car"/>
     <w:uiPriority w:val="9"/>
     <w:semiHidden/>
     <w:unhideWhenUsed/>
     <w:qFormat/>
-    <w:pPr>
-      <w:spacing w:before="200"/>
-      <w:outlineLvl w:val="1"/>
-    </w:pPr>
-    <w:rPr>
+    <w:rsid w:val="0050518D"/>
+    <w:pPr>
+      <w:keepNext/>
+      <w:keepLines/>
+      <w:spacing w:before="40" w:after="0"/>
+      <w:outlineLvl w:val="7"/>
+    </w:pPr>
+    <w:rPr>
+      <w:rFonts w:asciiTheme="majorHAnsi" w:eastAsiaTheme="majorEastAsia" w:hAnsiTheme="majorHAnsi" w:cstheme="majorBidi"/>
       <w:b/>
       <w:bCs/>
-      <w:sz w:val="32"/>
-      <w:szCs w:val="32"/>
-    </w:rPr>
-  </w:style>
-  <w:style w:type="paragraph" w:styleId="Titre3">
-    <w:name w:val="heading 3"/>
-    <w:basedOn w:val="berschrift"/>
+      <w:i/>
+      <w:iCs/>
+      <w:color w:val="1F3864" w:themeColor="accent1" w:themeShade="80"/>
+    </w:rPr>
+  </w:style>
+  <w:style w:type="paragraph" w:styleId="Titre9">
+    <w:name w:val="heading 9"/>
+    <w:basedOn w:val="Normal"/>
+    <w:next w:val="Normal"/>
+    <w:link w:val="Titre9Car"/>
     <w:uiPriority w:val="9"/>
     <w:semiHidden/>
     <w:unhideWhenUsed/>
     <w:qFormat/>
-    <w:pPr>
-      <w:spacing w:before="140"/>
-      <w:outlineLvl w:val="2"/>
-    </w:pPr>
-    <w:rPr>
-      <w:b/>
-      <w:bCs/>
-      <w:color w:val="808080"/>
+    <w:rsid w:val="0050518D"/>
+    <w:pPr>
+      <w:keepNext/>
+      <w:keepLines/>
+      <w:spacing w:before="40" w:after="0"/>
+      <w:outlineLvl w:val="8"/>
+    </w:pPr>
+    <w:rPr>
+      <w:rFonts w:asciiTheme="majorHAnsi" w:eastAsiaTheme="majorEastAsia" w:hAnsiTheme="majorHAnsi" w:cstheme="majorBidi"/>
+      <w:i/>
+      <w:iCs/>
+      <w:color w:val="1F3864" w:themeColor="accent1" w:themeShade="80"/>
     </w:rPr>
   </w:style>
   <w:style w:type="character" w:default="1" w:styleId="Policepardfaut">
@@ -726,7 +797,6 @@
   </w:style>
   <w:style w:type="character" w:customStyle="1" w:styleId="Aufzhlungszeichen">
     <w:name w:val="Aufzählungszeichen"/>
-    <w:qFormat/>
     <w:rPr>
       <w:rFonts w:ascii="OpenSymbol" w:eastAsia="OpenSymbol" w:hAnsi="OpenSymbol" w:cs="OpenSymbol"/>
     </w:rPr>
@@ -735,7 +805,6 @@
     <w:name w:val="Überschrift"/>
     <w:basedOn w:val="Normal"/>
     <w:next w:val="Corpsdetexte"/>
-    <w:qFormat/>
     <w:pPr>
       <w:keepNext/>
       <w:spacing w:before="240" w:after="120"/>
@@ -760,20 +829,24 @@
   <w:style w:type="paragraph" w:styleId="Lgende">
     <w:name w:val="caption"/>
     <w:basedOn w:val="Normal"/>
-    <w:qFormat/>
-    <w:pPr>
-      <w:suppressLineNumbers/>
-      <w:spacing w:before="120" w:after="120"/>
-    </w:pPr>
-    <w:rPr>
-      <w:i/>
-      <w:iCs/>
+    <w:next w:val="Normal"/>
+    <w:uiPriority w:val="35"/>
+    <w:unhideWhenUsed/>
+    <w:qFormat/>
+    <w:rsid w:val="0050518D"/>
+    <w:pPr>
+      <w:spacing w:line="240" w:lineRule="auto"/>
+    </w:pPr>
+    <w:rPr>
+      <w:b/>
+      <w:bCs/>
+      <w:smallCaps/>
+      <w:color w:val="44546A" w:themeColor="text2"/>
     </w:rPr>
   </w:style>
   <w:style w:type="paragraph" w:customStyle="1" w:styleId="Verzeichnis">
     <w:name w:val="Verzeichnis"/>
     <w:basedOn w:val="Normal"/>
-    <w:qFormat/>
     <w:pPr>
       <w:suppressLineNumbers/>
     </w:pPr>
@@ -781,7 +854,6 @@
   <w:style w:type="paragraph" w:customStyle="1" w:styleId="Zitat">
     <w:name w:val="Zitat"/>
     <w:basedOn w:val="Normal"/>
-    <w:qFormat/>
     <w:pPr>
       <w:spacing w:after="283"/>
       <w:ind w:left="567" w:right="567"/>
@@ -789,31 +861,44 @@
   </w:style>
   <w:style w:type="paragraph" w:styleId="Titre">
     <w:name w:val="Title"/>
-    <w:basedOn w:val="berschrift"/>
+    <w:basedOn w:val="Normal"/>
+    <w:next w:val="Normal"/>
+    <w:link w:val="TitreCar"/>
     <w:uiPriority w:val="10"/>
     <w:qFormat/>
-    <w:pPr>
-      <w:jc w:val="center"/>
-    </w:pPr>
-    <w:rPr>
-      <w:b/>
-      <w:bCs/>
-      <w:sz w:val="56"/>
-      <w:szCs w:val="56"/>
+    <w:rsid w:val="0050518D"/>
+    <w:pPr>
+      <w:spacing w:after="0" w:line="204" w:lineRule="auto"/>
+      <w:contextualSpacing/>
+    </w:pPr>
+    <w:rPr>
+      <w:rFonts w:asciiTheme="majorHAnsi" w:eastAsiaTheme="majorEastAsia" w:hAnsiTheme="majorHAnsi" w:cstheme="majorBidi"/>
+      <w:caps/>
+      <w:color w:val="44546A" w:themeColor="text2"/>
+      <w:spacing w:val="-15"/>
+      <w:sz w:val="72"/>
+      <w:szCs w:val="72"/>
     </w:rPr>
   </w:style>
   <w:style w:type="paragraph" w:styleId="Sous-titre">
     <w:name w:val="Subtitle"/>
-    <w:basedOn w:val="berschrift"/>
+    <w:basedOn w:val="Normal"/>
+    <w:next w:val="Normal"/>
+    <w:link w:val="Sous-titreCar"/>
     <w:uiPriority w:val="11"/>
     <w:qFormat/>
-    <w:pPr>
-      <w:spacing w:before="60"/>
-      <w:jc w:val="center"/>
-    </w:pPr>
-    <w:rPr>
-      <w:sz w:val="36"/>
-      <w:szCs w:val="36"/>
+    <w:rsid w:val="0050518D"/>
+    <w:pPr>
+      <w:numPr>
+        <w:ilvl w:val="1"/>
+      </w:numPr>
+      <w:spacing w:after="240" w:line="240" w:lineRule="auto"/>
+    </w:pPr>
+    <w:rPr>
+      <w:rFonts w:asciiTheme="majorHAnsi" w:eastAsiaTheme="majorEastAsia" w:hAnsiTheme="majorHAnsi" w:cstheme="majorBidi"/>
+      <w:color w:val="4472C4" w:themeColor="accent1"/>
+      <w:sz w:val="28"/>
+      <w:szCs w:val="28"/>
     </w:rPr>
   </w:style>
   <w:style w:type="paragraph" w:styleId="Commentaire">
@@ -875,6 +960,335 @@
       <w:color w:val="00000A"/>
       <w:szCs w:val="18"/>
     </w:rPr>
+  </w:style>
+  <w:style w:type="character" w:customStyle="1" w:styleId="Titre1Car">
+    <w:name w:val="Titre 1 Car"/>
+    <w:basedOn w:val="Policepardfaut"/>
+    <w:link w:val="Titre1"/>
+    <w:uiPriority w:val="9"/>
+    <w:rsid w:val="0050518D"/>
+    <w:rPr>
+      <w:rFonts w:asciiTheme="majorHAnsi" w:eastAsiaTheme="majorEastAsia" w:hAnsiTheme="majorHAnsi" w:cstheme="majorBidi"/>
+      <w:color w:val="1F3864" w:themeColor="accent1" w:themeShade="80"/>
+      <w:sz w:val="36"/>
+      <w:szCs w:val="36"/>
+    </w:rPr>
+  </w:style>
+  <w:style w:type="character" w:customStyle="1" w:styleId="Titre2Car">
+    <w:name w:val="Titre 2 Car"/>
+    <w:basedOn w:val="Policepardfaut"/>
+    <w:link w:val="Titre2"/>
+    <w:uiPriority w:val="9"/>
+    <w:semiHidden/>
+    <w:rsid w:val="0050518D"/>
+    <w:rPr>
+      <w:rFonts w:asciiTheme="majorHAnsi" w:eastAsiaTheme="majorEastAsia" w:hAnsiTheme="majorHAnsi" w:cstheme="majorBidi"/>
+      <w:color w:val="2F5496" w:themeColor="accent1" w:themeShade="BF"/>
+      <w:sz w:val="32"/>
+      <w:szCs w:val="32"/>
+    </w:rPr>
+  </w:style>
+  <w:style w:type="character" w:customStyle="1" w:styleId="Titre3Car">
+    <w:name w:val="Titre 3 Car"/>
+    <w:basedOn w:val="Policepardfaut"/>
+    <w:link w:val="Titre3"/>
+    <w:uiPriority w:val="9"/>
+    <w:semiHidden/>
+    <w:rsid w:val="0050518D"/>
+    <w:rPr>
+      <w:rFonts w:asciiTheme="majorHAnsi" w:eastAsiaTheme="majorEastAsia" w:hAnsiTheme="majorHAnsi" w:cstheme="majorBidi"/>
+      <w:color w:val="2F5496" w:themeColor="accent1" w:themeShade="BF"/>
+      <w:sz w:val="28"/>
+      <w:szCs w:val="28"/>
+    </w:rPr>
+  </w:style>
+  <w:style w:type="character" w:customStyle="1" w:styleId="Titre4Car">
+    <w:name w:val="Titre 4 Car"/>
+    <w:basedOn w:val="Policepardfaut"/>
+    <w:link w:val="Titre4"/>
+    <w:uiPriority w:val="9"/>
+    <w:semiHidden/>
+    <w:rsid w:val="0050518D"/>
+    <w:rPr>
+      <w:rFonts w:asciiTheme="majorHAnsi" w:eastAsiaTheme="majorEastAsia" w:hAnsiTheme="majorHAnsi" w:cstheme="majorBidi"/>
+      <w:color w:val="2F5496" w:themeColor="accent1" w:themeShade="BF"/>
+      <w:sz w:val="24"/>
+      <w:szCs w:val="24"/>
+    </w:rPr>
+  </w:style>
+  <w:style w:type="character" w:customStyle="1" w:styleId="Titre5Car">
+    <w:name w:val="Titre 5 Car"/>
+    <w:basedOn w:val="Policepardfaut"/>
+    <w:link w:val="Titre5"/>
+    <w:uiPriority w:val="9"/>
+    <w:semiHidden/>
+    <w:rsid w:val="0050518D"/>
+    <w:rPr>
+      <w:rFonts w:asciiTheme="majorHAnsi" w:eastAsiaTheme="majorEastAsia" w:hAnsiTheme="majorHAnsi" w:cstheme="majorBidi"/>
+      <w:caps/>
+      <w:color w:val="2F5496" w:themeColor="accent1" w:themeShade="BF"/>
+    </w:rPr>
+  </w:style>
+  <w:style w:type="character" w:customStyle="1" w:styleId="Titre6Car">
+    <w:name w:val="Titre 6 Car"/>
+    <w:basedOn w:val="Policepardfaut"/>
+    <w:link w:val="Titre6"/>
+    <w:uiPriority w:val="9"/>
+    <w:semiHidden/>
+    <w:rsid w:val="0050518D"/>
+    <w:rPr>
+      <w:rFonts w:asciiTheme="majorHAnsi" w:eastAsiaTheme="majorEastAsia" w:hAnsiTheme="majorHAnsi" w:cstheme="majorBidi"/>
+      <w:i/>
+      <w:iCs/>
+      <w:caps/>
+      <w:color w:val="1F3864" w:themeColor="accent1" w:themeShade="80"/>
+    </w:rPr>
+  </w:style>
+  <w:style w:type="character" w:customStyle="1" w:styleId="Titre7Car">
+    <w:name w:val="Titre 7 Car"/>
+    <w:basedOn w:val="Policepardfaut"/>
+    <w:link w:val="Titre7"/>
+    <w:uiPriority w:val="9"/>
+    <w:semiHidden/>
+    <w:rsid w:val="0050518D"/>
+    <w:rPr>
+      <w:rFonts w:asciiTheme="majorHAnsi" w:eastAsiaTheme="majorEastAsia" w:hAnsiTheme="majorHAnsi" w:cstheme="majorBidi"/>
+      <w:b/>
+      <w:bCs/>
+      <w:color w:val="1F3864" w:themeColor="accent1" w:themeShade="80"/>
+    </w:rPr>
+  </w:style>
+  <w:style w:type="character" w:customStyle="1" w:styleId="Titre8Car">
+    <w:name w:val="Titre 8 Car"/>
+    <w:basedOn w:val="Policepardfaut"/>
+    <w:link w:val="Titre8"/>
+    <w:uiPriority w:val="9"/>
+    <w:semiHidden/>
+    <w:rsid w:val="0050518D"/>
+    <w:rPr>
+      <w:rFonts w:asciiTheme="majorHAnsi" w:eastAsiaTheme="majorEastAsia" w:hAnsiTheme="majorHAnsi" w:cstheme="majorBidi"/>
+      <w:b/>
+      <w:bCs/>
+      <w:i/>
+      <w:iCs/>
+      <w:color w:val="1F3864" w:themeColor="accent1" w:themeShade="80"/>
+    </w:rPr>
+  </w:style>
+  <w:style w:type="character" w:customStyle="1" w:styleId="Titre9Car">
+    <w:name w:val="Titre 9 Car"/>
+    <w:basedOn w:val="Policepardfaut"/>
+    <w:link w:val="Titre9"/>
+    <w:uiPriority w:val="9"/>
+    <w:semiHidden/>
+    <w:rsid w:val="0050518D"/>
+    <w:rPr>
+      <w:rFonts w:asciiTheme="majorHAnsi" w:eastAsiaTheme="majorEastAsia" w:hAnsiTheme="majorHAnsi" w:cstheme="majorBidi"/>
+      <w:i/>
+      <w:iCs/>
+      <w:color w:val="1F3864" w:themeColor="accent1" w:themeShade="80"/>
+    </w:rPr>
+  </w:style>
+  <w:style w:type="character" w:customStyle="1" w:styleId="TitreCar">
+    <w:name w:val="Titre Car"/>
+    <w:basedOn w:val="Policepardfaut"/>
+    <w:link w:val="Titre"/>
+    <w:uiPriority w:val="10"/>
+    <w:rsid w:val="0050518D"/>
+    <w:rPr>
+      <w:rFonts w:asciiTheme="majorHAnsi" w:eastAsiaTheme="majorEastAsia" w:hAnsiTheme="majorHAnsi" w:cstheme="majorBidi"/>
+      <w:caps/>
+      <w:color w:val="44546A" w:themeColor="text2"/>
+      <w:spacing w:val="-15"/>
+      <w:sz w:val="72"/>
+      <w:szCs w:val="72"/>
+    </w:rPr>
+  </w:style>
+  <w:style w:type="character" w:customStyle="1" w:styleId="Sous-titreCar">
+    <w:name w:val="Sous-titre Car"/>
+    <w:basedOn w:val="Policepardfaut"/>
+    <w:link w:val="Sous-titre"/>
+    <w:uiPriority w:val="11"/>
+    <w:rsid w:val="0050518D"/>
+    <w:rPr>
+      <w:rFonts w:asciiTheme="majorHAnsi" w:eastAsiaTheme="majorEastAsia" w:hAnsiTheme="majorHAnsi" w:cstheme="majorBidi"/>
+      <w:color w:val="4472C4" w:themeColor="accent1"/>
+      <w:sz w:val="28"/>
+      <w:szCs w:val="28"/>
+    </w:rPr>
+  </w:style>
+  <w:style w:type="character" w:styleId="lev">
+    <w:name w:val="Strong"/>
+    <w:basedOn w:val="Policepardfaut"/>
+    <w:uiPriority w:val="22"/>
+    <w:qFormat/>
+    <w:rsid w:val="0050518D"/>
+    <w:rPr>
+      <w:b/>
+      <w:bCs/>
+    </w:rPr>
+  </w:style>
+  <w:style w:type="character" w:styleId="Accentuation">
+    <w:name w:val="Emphasis"/>
+    <w:basedOn w:val="Policepardfaut"/>
+    <w:uiPriority w:val="20"/>
+    <w:qFormat/>
+    <w:rsid w:val="0050518D"/>
+    <w:rPr>
+      <w:i/>
+      <w:iCs/>
+    </w:rPr>
+  </w:style>
+  <w:style w:type="paragraph" w:styleId="Sansinterligne">
+    <w:name w:val="No Spacing"/>
+    <w:uiPriority w:val="1"/>
+    <w:qFormat/>
+    <w:rsid w:val="0050518D"/>
+    <w:pPr>
+      <w:spacing w:after="0" w:line="240" w:lineRule="auto"/>
+    </w:pPr>
+  </w:style>
+  <w:style w:type="paragraph" w:styleId="Citation">
+    <w:name w:val="Quote"/>
+    <w:basedOn w:val="Normal"/>
+    <w:next w:val="Normal"/>
+    <w:link w:val="CitationCar"/>
+    <w:uiPriority w:val="29"/>
+    <w:qFormat/>
+    <w:rsid w:val="0050518D"/>
+    <w:pPr>
+      <w:spacing w:before="120" w:after="120"/>
+      <w:ind w:left="720"/>
+    </w:pPr>
+    <w:rPr>
+      <w:color w:val="44546A" w:themeColor="text2"/>
+      <w:sz w:val="24"/>
+      <w:szCs w:val="24"/>
+    </w:rPr>
+  </w:style>
+  <w:style w:type="character" w:customStyle="1" w:styleId="CitationCar">
+    <w:name w:val="Citation Car"/>
+    <w:basedOn w:val="Policepardfaut"/>
+    <w:link w:val="Citation"/>
+    <w:uiPriority w:val="29"/>
+    <w:rsid w:val="0050518D"/>
+    <w:rPr>
+      <w:color w:val="44546A" w:themeColor="text2"/>
+      <w:sz w:val="24"/>
+      <w:szCs w:val="24"/>
+    </w:rPr>
+  </w:style>
+  <w:style w:type="paragraph" w:styleId="Citationintense">
+    <w:name w:val="Intense Quote"/>
+    <w:basedOn w:val="Normal"/>
+    <w:next w:val="Normal"/>
+    <w:link w:val="CitationintenseCar"/>
+    <w:uiPriority w:val="30"/>
+    <w:qFormat/>
+    <w:rsid w:val="0050518D"/>
+    <w:pPr>
+      <w:spacing w:before="100" w:beforeAutospacing="1" w:after="240" w:line="240" w:lineRule="auto"/>
+      <w:ind w:left="720"/>
+      <w:jc w:val="center"/>
+    </w:pPr>
+    <w:rPr>
+      <w:rFonts w:asciiTheme="majorHAnsi" w:eastAsiaTheme="majorEastAsia" w:hAnsiTheme="majorHAnsi" w:cstheme="majorBidi"/>
+      <w:color w:val="44546A" w:themeColor="text2"/>
+      <w:spacing w:val="-6"/>
+      <w:sz w:val="32"/>
+      <w:szCs w:val="32"/>
+    </w:rPr>
+  </w:style>
+  <w:style w:type="character" w:customStyle="1" w:styleId="CitationintenseCar">
+    <w:name w:val="Citation intense Car"/>
+    <w:basedOn w:val="Policepardfaut"/>
+    <w:link w:val="Citationintense"/>
+    <w:uiPriority w:val="30"/>
+    <w:rsid w:val="0050518D"/>
+    <w:rPr>
+      <w:rFonts w:asciiTheme="majorHAnsi" w:eastAsiaTheme="majorEastAsia" w:hAnsiTheme="majorHAnsi" w:cstheme="majorBidi"/>
+      <w:color w:val="44546A" w:themeColor="text2"/>
+      <w:spacing w:val="-6"/>
+      <w:sz w:val="32"/>
+      <w:szCs w:val="32"/>
+    </w:rPr>
+  </w:style>
+  <w:style w:type="character" w:styleId="Accentuationlgre">
+    <w:name w:val="Subtle Emphasis"/>
+    <w:basedOn w:val="Policepardfaut"/>
+    <w:uiPriority w:val="19"/>
+    <w:qFormat/>
+    <w:rsid w:val="0050518D"/>
+    <w:rPr>
+      <w:i/>
+      <w:iCs/>
+      <w:color w:val="595959" w:themeColor="text1" w:themeTint="A6"/>
+    </w:rPr>
+  </w:style>
+  <w:style w:type="character" w:styleId="Accentuationintense">
+    <w:name w:val="Intense Emphasis"/>
+    <w:basedOn w:val="Policepardfaut"/>
+    <w:uiPriority w:val="21"/>
+    <w:qFormat/>
+    <w:rsid w:val="0050518D"/>
+    <w:rPr>
+      <w:b/>
+      <w:bCs/>
+      <w:i/>
+      <w:iCs/>
+    </w:rPr>
+  </w:style>
+  <w:style w:type="character" w:styleId="Rfrencelgre">
+    <w:name w:val="Subtle Reference"/>
+    <w:basedOn w:val="Policepardfaut"/>
+    <w:uiPriority w:val="31"/>
+    <w:qFormat/>
+    <w:rsid w:val="0050518D"/>
+    <w:rPr>
+      <w:smallCaps/>
+      <w:color w:val="595959" w:themeColor="text1" w:themeTint="A6"/>
+      <w:u w:val="none" w:color="7F7F7F" w:themeColor="text1" w:themeTint="80"/>
+      <w:bdr w:val="none" w:sz="0" w:space="0" w:color="auto"/>
+    </w:rPr>
+  </w:style>
+  <w:style w:type="character" w:styleId="Rfrenceintense">
+    <w:name w:val="Intense Reference"/>
+    <w:basedOn w:val="Policepardfaut"/>
+    <w:uiPriority w:val="32"/>
+    <w:qFormat/>
+    <w:rsid w:val="0050518D"/>
+    <w:rPr>
+      <w:b/>
+      <w:bCs/>
+      <w:smallCaps/>
+      <w:color w:val="44546A" w:themeColor="text2"/>
+      <w:u w:val="single"/>
+    </w:rPr>
+  </w:style>
+  <w:style w:type="character" w:styleId="Titredulivre">
+    <w:name w:val="Book Title"/>
+    <w:basedOn w:val="Policepardfaut"/>
+    <w:uiPriority w:val="33"/>
+    <w:qFormat/>
+    <w:rsid w:val="0050518D"/>
+    <w:rPr>
+      <w:b/>
+      <w:bCs/>
+      <w:smallCaps/>
+      <w:spacing w:val="10"/>
+    </w:rPr>
+  </w:style>
+  <w:style w:type="paragraph" w:styleId="En-ttedetabledesmatires">
+    <w:name w:val="TOC Heading"/>
+    <w:basedOn w:val="Titre1"/>
+    <w:next w:val="Normal"/>
+    <w:uiPriority w:val="39"/>
+    <w:semiHidden/>
+    <w:unhideWhenUsed/>
+    <w:qFormat/>
+    <w:rsid w:val="0050518D"/>
+    <w:pPr>
+      <w:outlineLvl w:val="9"/>
+    </w:pPr>
   </w:style>
 </w:styles>
 </file>

</xml_diff>